<commit_message>
newserver.py and docs done
</commit_message>
<xml_diff>
--- a/handins/implementationdoc/programmer responsibility table.docx
+++ b/handins/implementationdoc/programmer responsibility table.docx
@@ -29,7 +29,7 @@
               <w:rPr>
                 <w:b/>
               </w:rPr>
-              <w:t>Class Name</w:t>
+              <w:t>Module</w:t>
             </w:r>
           </w:p>
         </w:tc>
@@ -103,13 +103,21 @@
           <w:tcPr>
             <w:tcW w:w="2394" w:type="dxa"/>
           </w:tcPr>
-          <w:p/>
-        </w:tc>
-        <w:tc>
-          <w:tcPr>
-            <w:tcW w:w="2394" w:type="dxa"/>
-          </w:tcPr>
-          <w:p/>
+          <w:p>
+            <w:r>
+              <w:t>Brian, Matt</w:t>
+            </w:r>
+          </w:p>
+        </w:tc>
+        <w:tc>
+          <w:tcPr>
+            <w:tcW w:w="2394" w:type="dxa"/>
+          </w:tcPr>
+          <w:p>
+            <w:r>
+              <w:t>3/03/12</w:t>
+            </w:r>
+          </w:p>
         </w:tc>
         <w:tc>
           <w:tcPr>
@@ -133,13 +141,21 @@
           <w:tcPr>
             <w:tcW w:w="2394" w:type="dxa"/>
           </w:tcPr>
-          <w:p/>
-        </w:tc>
-        <w:tc>
-          <w:tcPr>
-            <w:tcW w:w="2394" w:type="dxa"/>
-          </w:tcPr>
-          <w:p/>
+          <w:p>
+            <w:r>
+              <w:t>Brian</w:t>
+            </w:r>
+          </w:p>
+        </w:tc>
+        <w:tc>
+          <w:tcPr>
+            <w:tcW w:w="2394" w:type="dxa"/>
+          </w:tcPr>
+          <w:p>
+            <w:r>
+              <w:t>16/04/12</w:t>
+            </w:r>
+          </w:p>
         </w:tc>
         <w:tc>
           <w:tcPr>
@@ -163,13 +179,21 @@
           <w:tcPr>
             <w:tcW w:w="2394" w:type="dxa"/>
           </w:tcPr>
-          <w:p/>
-        </w:tc>
-        <w:tc>
-          <w:tcPr>
-            <w:tcW w:w="2394" w:type="dxa"/>
-          </w:tcPr>
-          <w:p/>
+          <w:p>
+            <w:r>
+              <w:t>Matt</w:t>
+            </w:r>
+          </w:p>
+        </w:tc>
+        <w:tc>
+          <w:tcPr>
+            <w:tcW w:w="2394" w:type="dxa"/>
+          </w:tcPr>
+          <w:p>
+            <w:r>
+              <w:t>20/03/12</w:t>
+            </w:r>
+          </w:p>
         </w:tc>
         <w:tc>
           <w:tcPr>
@@ -193,13 +217,21 @@
           <w:tcPr>
             <w:tcW w:w="2394" w:type="dxa"/>
           </w:tcPr>
-          <w:p/>
-        </w:tc>
-        <w:tc>
-          <w:tcPr>
-            <w:tcW w:w="2394" w:type="dxa"/>
-          </w:tcPr>
-          <w:p/>
+          <w:p>
+            <w:r>
+              <w:t>Matt</w:t>
+            </w:r>
+          </w:p>
+        </w:tc>
+        <w:tc>
+          <w:tcPr>
+            <w:tcW w:w="2394" w:type="dxa"/>
+          </w:tcPr>
+          <w:p>
+            <w:r>
+              <w:t>10/4/12</w:t>
+            </w:r>
+          </w:p>
         </w:tc>
         <w:tc>
           <w:tcPr>
@@ -223,73 +255,62 @@
           <w:tcPr>
             <w:tcW w:w="2394" w:type="dxa"/>
           </w:tcPr>
-          <w:p/>
-        </w:tc>
-        <w:tc>
-          <w:tcPr>
-            <w:tcW w:w="2394" w:type="dxa"/>
-          </w:tcPr>
-          <w:p/>
-        </w:tc>
-        <w:tc>
-          <w:tcPr>
-            <w:tcW w:w="2394" w:type="dxa"/>
-          </w:tcPr>
-          <w:p/>
-        </w:tc>
-      </w:tr>
-      <w:tr>
-        <w:tc>
-          <w:tcPr>
-            <w:tcW w:w="2394" w:type="dxa"/>
-          </w:tcPr>
-          <w:p>
-            <w:r>
-              <w:t>main.bat</w:t>
-            </w:r>
-          </w:p>
-        </w:tc>
-        <w:tc>
-          <w:tcPr>
-            <w:tcW w:w="2394" w:type="dxa"/>
-          </w:tcPr>
-          <w:p/>
-        </w:tc>
-        <w:tc>
-          <w:tcPr>
-            <w:tcW w:w="2394" w:type="dxa"/>
-          </w:tcPr>
-          <w:p/>
-        </w:tc>
-        <w:tc>
-          <w:tcPr>
-            <w:tcW w:w="2394" w:type="dxa"/>
-          </w:tcPr>
-          <w:p/>
-        </w:tc>
-      </w:tr>
-      <w:tr>
-        <w:tc>
-          <w:tcPr>
-            <w:tcW w:w="2394" w:type="dxa"/>
-          </w:tcPr>
-          <w:p>
-            <w:r>
-              <w:t>main.py</w:t>
-            </w:r>
-          </w:p>
-        </w:tc>
-        <w:tc>
-          <w:tcPr>
-            <w:tcW w:w="2394" w:type="dxa"/>
-          </w:tcPr>
-          <w:p/>
-        </w:tc>
-        <w:tc>
-          <w:tcPr>
-            <w:tcW w:w="2394" w:type="dxa"/>
-          </w:tcPr>
-          <w:p/>
+          <w:p>
+            <w:r>
+              <w:t>Matt</w:t>
+            </w:r>
+          </w:p>
+        </w:tc>
+        <w:tc>
+          <w:tcPr>
+            <w:tcW w:w="2394" w:type="dxa"/>
+          </w:tcPr>
+          <w:p>
+            <w:r>
+              <w:t>20/03/12</w:t>
+            </w:r>
+          </w:p>
+        </w:tc>
+        <w:tc>
+          <w:tcPr>
+            <w:tcW w:w="2394" w:type="dxa"/>
+          </w:tcPr>
+          <w:p/>
+        </w:tc>
+      </w:tr>
+      <w:tr>
+        <w:tc>
+          <w:tcPr>
+            <w:tcW w:w="2394" w:type="dxa"/>
+          </w:tcPr>
+          <w:p>
+            <w:r>
+              <w:t>client</w:t>
+            </w:r>
+            <w:r>
+              <w:t>.py</w:t>
+            </w:r>
+          </w:p>
+        </w:tc>
+        <w:tc>
+          <w:tcPr>
+            <w:tcW w:w="2394" w:type="dxa"/>
+          </w:tcPr>
+          <w:p>
+            <w:r>
+              <w:t>Brian</w:t>
+            </w:r>
+          </w:p>
+        </w:tc>
+        <w:tc>
+          <w:tcPr>
+            <w:tcW w:w="2394" w:type="dxa"/>
+          </w:tcPr>
+          <w:p>
+            <w:r>
+              <w:t>3/03/12</w:t>
+            </w:r>
+          </w:p>
         </w:tc>
         <w:tc>
           <w:tcPr>
@@ -313,13 +334,21 @@
           <w:tcPr>
             <w:tcW w:w="2394" w:type="dxa"/>
           </w:tcPr>
-          <w:p/>
-        </w:tc>
-        <w:tc>
-          <w:tcPr>
-            <w:tcW w:w="2394" w:type="dxa"/>
-          </w:tcPr>
-          <w:p/>
+          <w:p>
+            <w:r>
+              <w:t>Brian</w:t>
+            </w:r>
+          </w:p>
+        </w:tc>
+        <w:tc>
+          <w:tcPr>
+            <w:tcW w:w="2394" w:type="dxa"/>
+          </w:tcPr>
+          <w:p>
+            <w:r>
+              <w:t>3/03/12</w:t>
+            </w:r>
+          </w:p>
         </w:tc>
         <w:tc>
           <w:tcPr>
@@ -343,13 +372,21 @@
           <w:tcPr>
             <w:tcW w:w="2394" w:type="dxa"/>
           </w:tcPr>
-          <w:p/>
-        </w:tc>
-        <w:tc>
-          <w:tcPr>
-            <w:tcW w:w="2394" w:type="dxa"/>
-          </w:tcPr>
-          <w:p/>
+          <w:p>
+            <w:r>
+              <w:t>Brian</w:t>
+            </w:r>
+          </w:p>
+        </w:tc>
+        <w:tc>
+          <w:tcPr>
+            <w:tcW w:w="2394" w:type="dxa"/>
+          </w:tcPr>
+          <w:p>
+            <w:r>
+              <w:t>3/03/12</w:t>
+            </w:r>
+          </w:p>
         </w:tc>
         <w:tc>
           <w:tcPr>
@@ -373,13 +410,21 @@
           <w:tcPr>
             <w:tcW w:w="2394" w:type="dxa"/>
           </w:tcPr>
-          <w:p/>
-        </w:tc>
-        <w:tc>
-          <w:tcPr>
-            <w:tcW w:w="2394" w:type="dxa"/>
-          </w:tcPr>
-          <w:p/>
+          <w:p>
+            <w:r>
+              <w:t>Matt</w:t>
+            </w:r>
+          </w:p>
+        </w:tc>
+        <w:tc>
+          <w:tcPr>
+            <w:tcW w:w="2394" w:type="dxa"/>
+          </w:tcPr>
+          <w:p>
+            <w:r>
+              <w:t>4/03/12</w:t>
+            </w:r>
+          </w:p>
         </w:tc>
         <w:tc>
           <w:tcPr>
@@ -403,13 +448,59 @@
           <w:tcPr>
             <w:tcW w:w="2394" w:type="dxa"/>
           </w:tcPr>
-          <w:p/>
-        </w:tc>
-        <w:tc>
-          <w:tcPr>
-            <w:tcW w:w="2394" w:type="dxa"/>
-          </w:tcPr>
-          <w:p/>
+          <w:p>
+            <w:r>
+              <w:t>Matt, Brian</w:t>
+            </w:r>
+          </w:p>
+        </w:tc>
+        <w:tc>
+          <w:tcPr>
+            <w:tcW w:w="2394" w:type="dxa"/>
+          </w:tcPr>
+          <w:p>
+            <w:r>
+              <w:t>20/03/12</w:t>
+            </w:r>
+          </w:p>
+        </w:tc>
+        <w:tc>
+          <w:tcPr>
+            <w:tcW w:w="2394" w:type="dxa"/>
+          </w:tcPr>
+          <w:p/>
+        </w:tc>
+      </w:tr>
+      <w:tr>
+        <w:tc>
+          <w:tcPr>
+            <w:tcW w:w="2394" w:type="dxa"/>
+          </w:tcPr>
+          <w:p>
+            <w:r>
+              <w:t>server.py</w:t>
+            </w:r>
+          </w:p>
+        </w:tc>
+        <w:tc>
+          <w:tcPr>
+            <w:tcW w:w="2394" w:type="dxa"/>
+          </w:tcPr>
+          <w:p>
+            <w:r>
+              <w:t>Benson</w:t>
+            </w:r>
+          </w:p>
+        </w:tc>
+        <w:tc>
+          <w:tcPr>
+            <w:tcW w:w="2394" w:type="dxa"/>
+          </w:tcPr>
+          <w:p>
+            <w:r>
+              <w:t>3/03/12</w:t>
+            </w:r>
+          </w:p>
         </w:tc>
         <w:tc>
           <w:tcPr>
@@ -433,13 +524,21 @@
           <w:tcPr>
             <w:tcW w:w="2394" w:type="dxa"/>
           </w:tcPr>
-          <w:p/>
-        </w:tc>
-        <w:tc>
-          <w:tcPr>
-            <w:tcW w:w="2394" w:type="dxa"/>
-          </w:tcPr>
-          <w:p/>
+          <w:p>
+            <w:r>
+              <w:t>Brian</w:t>
+            </w:r>
+          </w:p>
+        </w:tc>
+        <w:tc>
+          <w:tcPr>
+            <w:tcW w:w="2394" w:type="dxa"/>
+          </w:tcPr>
+          <w:p>
+            <w:r>
+              <w:t>16/03/12</w:t>
+            </w:r>
+          </w:p>
         </w:tc>
         <w:tc>
           <w:tcPr>
@@ -463,13 +562,21 @@
           <w:tcPr>
             <w:tcW w:w="2394" w:type="dxa"/>
           </w:tcPr>
-          <w:p/>
-        </w:tc>
-        <w:tc>
-          <w:tcPr>
-            <w:tcW w:w="2394" w:type="dxa"/>
-          </w:tcPr>
-          <w:p/>
+          <w:p>
+            <w:r>
+              <w:t>Brian</w:t>
+            </w:r>
+          </w:p>
+        </w:tc>
+        <w:tc>
+          <w:tcPr>
+            <w:tcW w:w="2394" w:type="dxa"/>
+          </w:tcPr>
+          <w:p>
+            <w:r>
+              <w:t>16/04/12</w:t>
+            </w:r>
+          </w:p>
         </w:tc>
         <w:tc>
           <w:tcPr>
@@ -493,13 +600,21 @@
           <w:tcPr>
             <w:tcW w:w="2394" w:type="dxa"/>
           </w:tcPr>
-          <w:p/>
-        </w:tc>
-        <w:tc>
-          <w:tcPr>
-            <w:tcW w:w="2394" w:type="dxa"/>
-          </w:tcPr>
-          <w:p/>
+          <w:p>
+            <w:r>
+              <w:t>Matt, Brian</w:t>
+            </w:r>
+          </w:p>
+        </w:tc>
+        <w:tc>
+          <w:tcPr>
+            <w:tcW w:w="2394" w:type="dxa"/>
+          </w:tcPr>
+          <w:p>
+            <w:r>
+              <w:t>16/04/12</w:t>
+            </w:r>
+          </w:p>
         </w:tc>
         <w:tc>
           <w:tcPr>
@@ -523,13 +638,21 @@
           <w:tcPr>
             <w:tcW w:w="2394" w:type="dxa"/>
           </w:tcPr>
-          <w:p/>
-        </w:tc>
-        <w:tc>
-          <w:tcPr>
-            <w:tcW w:w="2394" w:type="dxa"/>
-          </w:tcPr>
-          <w:p/>
+          <w:p>
+            <w:r>
+              <w:t>Brian</w:t>
+            </w:r>
+          </w:p>
+        </w:tc>
+        <w:tc>
+          <w:tcPr>
+            <w:tcW w:w="2394" w:type="dxa"/>
+          </w:tcPr>
+          <w:p>
+            <w:r>
+              <w:t>16/04/12</w:t>
+            </w:r>
+          </w:p>
         </w:tc>
         <w:tc>
           <w:tcPr>
@@ -553,13 +676,21 @@
           <w:tcPr>
             <w:tcW w:w="2394" w:type="dxa"/>
           </w:tcPr>
-          <w:p/>
-        </w:tc>
-        <w:tc>
-          <w:tcPr>
-            <w:tcW w:w="2394" w:type="dxa"/>
-          </w:tcPr>
-          <w:p/>
+          <w:p>
+            <w:r>
+              <w:t>Brian</w:t>
+            </w:r>
+          </w:p>
+        </w:tc>
+        <w:tc>
+          <w:tcPr>
+            <w:tcW w:w="2394" w:type="dxa"/>
+          </w:tcPr>
+          <w:p>
+            <w:r>
+              <w:t>16/04/12</w:t>
+            </w:r>
+          </w:p>
         </w:tc>
         <w:tc>
           <w:tcPr>
@@ -583,13 +714,21 @@
           <w:tcPr>
             <w:tcW w:w="2394" w:type="dxa"/>
           </w:tcPr>
-          <w:p/>
-        </w:tc>
-        <w:tc>
-          <w:tcPr>
-            <w:tcW w:w="2394" w:type="dxa"/>
-          </w:tcPr>
-          <w:p/>
+          <w:p>
+            <w:r>
+              <w:t>Brian</w:t>
+            </w:r>
+          </w:p>
+        </w:tc>
+        <w:tc>
+          <w:tcPr>
+            <w:tcW w:w="2394" w:type="dxa"/>
+          </w:tcPr>
+          <w:p>
+            <w:r>
+              <w:t>3/03/12</w:t>
+            </w:r>
+          </w:p>
         </w:tc>
         <w:tc>
           <w:tcPr>
@@ -613,13 +752,21 @@
           <w:tcPr>
             <w:tcW w:w="2394" w:type="dxa"/>
           </w:tcPr>
-          <w:p/>
-        </w:tc>
-        <w:tc>
-          <w:tcPr>
-            <w:tcW w:w="2394" w:type="dxa"/>
-          </w:tcPr>
-          <w:p/>
+          <w:p>
+            <w:r>
+              <w:t>Brian</w:t>
+            </w:r>
+          </w:p>
+        </w:tc>
+        <w:tc>
+          <w:tcPr>
+            <w:tcW w:w="2394" w:type="dxa"/>
+          </w:tcPr>
+          <w:p>
+            <w:r>
+              <w:t>16/04/12</w:t>
+            </w:r>
+          </w:p>
         </w:tc>
         <w:tc>
           <w:tcPr>
@@ -643,13 +790,21 @@
           <w:tcPr>
             <w:tcW w:w="2394" w:type="dxa"/>
           </w:tcPr>
-          <w:p/>
-        </w:tc>
-        <w:tc>
-          <w:tcPr>
-            <w:tcW w:w="2394" w:type="dxa"/>
-          </w:tcPr>
-          <w:p/>
+          <w:p>
+            <w:r>
+              <w:t>Brian</w:t>
+            </w:r>
+          </w:p>
+        </w:tc>
+        <w:tc>
+          <w:tcPr>
+            <w:tcW w:w="2394" w:type="dxa"/>
+          </w:tcPr>
+          <w:p>
+            <w:r>
+              <w:t>3/03/12</w:t>
+            </w:r>
+          </w:p>
         </w:tc>
         <w:tc>
           <w:tcPr>
@@ -673,13 +828,21 @@
           <w:tcPr>
             <w:tcW w:w="2394" w:type="dxa"/>
           </w:tcPr>
-          <w:p/>
-        </w:tc>
-        <w:tc>
-          <w:tcPr>
-            <w:tcW w:w="2394" w:type="dxa"/>
-          </w:tcPr>
-          <w:p/>
+          <w:p>
+            <w:r>
+              <w:t>Matt, Brian</w:t>
+            </w:r>
+          </w:p>
+        </w:tc>
+        <w:tc>
+          <w:tcPr>
+            <w:tcW w:w="2394" w:type="dxa"/>
+          </w:tcPr>
+          <w:p>
+            <w:r>
+              <w:t>10/03/12</w:t>
+            </w:r>
+          </w:p>
         </w:tc>
         <w:tc>
           <w:tcPr>
@@ -703,13 +866,21 @@
           <w:tcPr>
             <w:tcW w:w="2394" w:type="dxa"/>
           </w:tcPr>
-          <w:p/>
-        </w:tc>
-        <w:tc>
-          <w:tcPr>
-            <w:tcW w:w="2394" w:type="dxa"/>
-          </w:tcPr>
-          <w:p/>
+          <w:p>
+            <w:r>
+              <w:t>Matt, Brian</w:t>
+            </w:r>
+          </w:p>
+        </w:tc>
+        <w:tc>
+          <w:tcPr>
+            <w:tcW w:w="2394" w:type="dxa"/>
+          </w:tcPr>
+          <w:p>
+            <w:r>
+              <w:t>16/03/12</w:t>
+            </w:r>
+          </w:p>
         </w:tc>
         <w:tc>
           <w:tcPr>

</xml_diff>